<commit_message>
For 11/24/2022 Go Lesson instruction
</commit_message>
<xml_diff>
--- a/11.24.2022/11.17.2022 Go Lesson Instruction.docx
+++ b/11.24.2022/11.17.2022 Go Lesson Instruction.docx
@@ -15,30 +15,2042 @@
           <w:sz w:val="56"/>
           <w:szCs w:val="56"/>
         </w:rPr>
-        <w:t>11.</w:t>
-      </w:r>
-      <w:r>
-        <w:rPr>
-          <w:sz w:val="56"/>
-          <w:szCs w:val="56"/>
-        </w:rPr>
-        <w:t>24</w:t>
-      </w:r>
-      <w:r>
-        <w:rPr>
-          <w:sz w:val="56"/>
-          <w:szCs w:val="56"/>
-        </w:rPr>
-        <w:t>.2022 Go Lesson Instruction</w:t>
+        <w:t>11.24.2022 Go Lesson Instruction</w:t>
       </w:r>
     </w:p>
     <w:p>
       <w:pPr>
         <w:rPr>
-          <w:sz w:val="56"/>
-          <w:szCs w:val="56"/>
+          <w:sz w:val="28"/>
+          <w:szCs w:val="28"/>
         </w:rPr>
       </w:pPr>
+      <w:r>
+        <w:rPr>
+          <w:rFonts w:ascii="Arial" w:hAnsi="Arial" w:cs="Arial"/>
+          <w:color w:val="202124"/>
+          <w:spacing w:val="2"/>
+          <w:shd w:val="clear" w:color="auto" w:fill="FFFFFF"/>
+        </w:rPr>
+        <w:t>111. Unfurling a slice</w:t>
+      </w:r>
+      <w:r>
+        <w:rPr>
+          <w:rFonts w:ascii="Arial" w:hAnsi="Arial" w:cs="Arial"/>
+          <w:color w:val="202124"/>
+          <w:spacing w:val="2"/>
+        </w:rPr>
+        <w:br/>
+      </w:r>
+      <w:r>
+        <w:rPr>
+          <w:rFonts w:ascii="Arial" w:hAnsi="Arial" w:cs="Arial"/>
+          <w:color w:val="202124"/>
+          <w:spacing w:val="2"/>
+        </w:rPr>
+        <w:br/>
+      </w:r>
+      <w:proofErr w:type="spellStart"/>
+      <w:r>
+        <w:rPr>
+          <w:rFonts w:ascii="Arial" w:hAnsi="Arial" w:cs="Arial"/>
+          <w:color w:val="202124"/>
+          <w:spacing w:val="2"/>
+          <w:shd w:val="clear" w:color="auto" w:fill="FFFFFF"/>
+        </w:rPr>
+        <w:t>func</w:t>
+      </w:r>
+      <w:proofErr w:type="spellEnd"/>
+      <w:r>
+        <w:rPr>
+          <w:rFonts w:ascii="Arial" w:hAnsi="Arial" w:cs="Arial"/>
+          <w:color w:val="202124"/>
+          <w:spacing w:val="2"/>
+          <w:shd w:val="clear" w:color="auto" w:fill="FFFFFF"/>
+        </w:rPr>
+        <w:t xml:space="preserve"> main() { </w:t>
+      </w:r>
+      <w:proofErr w:type="spellStart"/>
+      <w:r>
+        <w:rPr>
+          <w:rFonts w:ascii="Arial" w:hAnsi="Arial" w:cs="Arial"/>
+          <w:color w:val="202124"/>
+          <w:spacing w:val="2"/>
+          <w:shd w:val="clear" w:color="auto" w:fill="FFFFFF"/>
+        </w:rPr>
+        <w:t>func</w:t>
+      </w:r>
+      <w:proofErr w:type="spellEnd"/>
+      <w:r>
+        <w:rPr>
+          <w:rFonts w:ascii="Arial" w:hAnsi="Arial" w:cs="Arial"/>
+          <w:color w:val="202124"/>
+          <w:spacing w:val="2"/>
+          <w:shd w:val="clear" w:color="auto" w:fill="FFFFFF"/>
+        </w:rPr>
+        <w:t xml:space="preserve"> sum(x ...int) int {</w:t>
+      </w:r>
+      <w:r>
+        <w:rPr>
+          <w:rFonts w:ascii="Arial" w:hAnsi="Arial" w:cs="Arial"/>
+          <w:color w:val="202124"/>
+          <w:spacing w:val="2"/>
+        </w:rPr>
+        <w:br/>
+      </w:r>
+      <w:r>
+        <w:rPr>
+          <w:rFonts w:ascii="Arial" w:hAnsi="Arial" w:cs="Arial"/>
+          <w:color w:val="202124"/>
+          <w:spacing w:val="2"/>
+          <w:shd w:val="clear" w:color="auto" w:fill="FFFFFF"/>
+        </w:rPr>
+        <w:t xml:space="preserve">xi := []int{1, 2, 3, 4, 5, 6, 7, 8, 9} //slice </w:t>
+      </w:r>
+      <w:proofErr w:type="spellStart"/>
+      <w:r>
+        <w:rPr>
+          <w:rFonts w:ascii="Arial" w:hAnsi="Arial" w:cs="Arial"/>
+          <w:color w:val="202124"/>
+          <w:spacing w:val="2"/>
+          <w:shd w:val="clear" w:color="auto" w:fill="FFFFFF"/>
+        </w:rPr>
+        <w:t>fmt.Println</w:t>
+      </w:r>
+      <w:proofErr w:type="spellEnd"/>
+      <w:r>
+        <w:rPr>
+          <w:rFonts w:ascii="Arial" w:hAnsi="Arial" w:cs="Arial"/>
+          <w:color w:val="202124"/>
+          <w:spacing w:val="2"/>
+          <w:shd w:val="clear" w:color="auto" w:fill="FFFFFF"/>
+        </w:rPr>
+        <w:t>(x)</w:t>
+      </w:r>
+      <w:r>
+        <w:rPr>
+          <w:rFonts w:ascii="Arial" w:hAnsi="Arial" w:cs="Arial"/>
+          <w:color w:val="202124"/>
+          <w:spacing w:val="2"/>
+        </w:rPr>
+        <w:br/>
+      </w:r>
+      <w:r>
+        <w:rPr>
+          <w:rFonts w:ascii="Arial" w:hAnsi="Arial" w:cs="Arial"/>
+          <w:color w:val="202124"/>
+          <w:spacing w:val="2"/>
+          <w:shd w:val="clear" w:color="auto" w:fill="FFFFFF"/>
+        </w:rPr>
+        <w:t xml:space="preserve">x := sum(xi...) </w:t>
+      </w:r>
+      <w:proofErr w:type="spellStart"/>
+      <w:r>
+        <w:rPr>
+          <w:rFonts w:ascii="Arial" w:hAnsi="Arial" w:cs="Arial"/>
+          <w:color w:val="202124"/>
+          <w:spacing w:val="2"/>
+          <w:shd w:val="clear" w:color="auto" w:fill="FFFFFF"/>
+        </w:rPr>
+        <w:t>fmt.Printf</w:t>
+      </w:r>
+      <w:proofErr w:type="spellEnd"/>
+      <w:r>
+        <w:rPr>
+          <w:rFonts w:ascii="Arial" w:hAnsi="Arial" w:cs="Arial"/>
+          <w:color w:val="202124"/>
+          <w:spacing w:val="2"/>
+          <w:shd w:val="clear" w:color="auto" w:fill="FFFFFF"/>
+        </w:rPr>
+        <w:t>("%T\n", x)</w:t>
+      </w:r>
+      <w:r>
+        <w:rPr>
+          <w:rFonts w:ascii="Arial" w:hAnsi="Arial" w:cs="Arial"/>
+          <w:color w:val="202124"/>
+          <w:spacing w:val="2"/>
+        </w:rPr>
+        <w:br/>
+      </w:r>
+      <w:proofErr w:type="spellStart"/>
+      <w:r>
+        <w:rPr>
+          <w:rFonts w:ascii="Arial" w:hAnsi="Arial" w:cs="Arial"/>
+          <w:color w:val="202124"/>
+          <w:spacing w:val="2"/>
+          <w:shd w:val="clear" w:color="auto" w:fill="FFFFFF"/>
+        </w:rPr>
+        <w:t>fmt.Println</w:t>
+      </w:r>
+      <w:proofErr w:type="spellEnd"/>
+      <w:r>
+        <w:rPr>
+          <w:rFonts w:ascii="Arial" w:hAnsi="Arial" w:cs="Arial"/>
+          <w:color w:val="202124"/>
+          <w:spacing w:val="2"/>
+          <w:shd w:val="clear" w:color="auto" w:fill="FFFFFF"/>
+        </w:rPr>
+        <w:t xml:space="preserve">(x) </w:t>
+      </w:r>
+      <w:proofErr w:type="spellStart"/>
+      <w:r>
+        <w:rPr>
+          <w:rFonts w:ascii="Arial" w:hAnsi="Arial" w:cs="Arial"/>
+          <w:color w:val="202124"/>
+          <w:spacing w:val="2"/>
+          <w:shd w:val="clear" w:color="auto" w:fill="FFFFFF"/>
+        </w:rPr>
+        <w:t>fmt.Printf</w:t>
+      </w:r>
+      <w:proofErr w:type="spellEnd"/>
+      <w:r>
+        <w:rPr>
+          <w:rFonts w:ascii="Arial" w:hAnsi="Arial" w:cs="Arial"/>
+          <w:color w:val="202124"/>
+          <w:spacing w:val="2"/>
+          <w:shd w:val="clear" w:color="auto" w:fill="FFFFFF"/>
+        </w:rPr>
+        <w:t>("%T\n", x)</w:t>
+      </w:r>
+      <w:r>
+        <w:rPr>
+          <w:rFonts w:ascii="Arial" w:hAnsi="Arial" w:cs="Arial"/>
+          <w:color w:val="202124"/>
+          <w:spacing w:val="2"/>
+        </w:rPr>
+        <w:br/>
+      </w:r>
+      <w:r>
+        <w:rPr>
+          <w:rFonts w:ascii="Arial" w:hAnsi="Arial" w:cs="Arial"/>
+          <w:color w:val="202124"/>
+          <w:spacing w:val="2"/>
+          <w:shd w:val="clear" w:color="auto" w:fill="FFFFFF"/>
+        </w:rPr>
+        <w:t>} sum := 0</w:t>
+      </w:r>
+      <w:r>
+        <w:rPr>
+          <w:rFonts w:ascii="Arial" w:hAnsi="Arial" w:cs="Arial"/>
+          <w:color w:val="202124"/>
+          <w:spacing w:val="2"/>
+        </w:rPr>
+        <w:br/>
+      </w:r>
+      <w:r>
+        <w:rPr>
+          <w:rFonts w:ascii="Arial" w:hAnsi="Arial" w:cs="Arial"/>
+          <w:color w:val="202124"/>
+          <w:spacing w:val="2"/>
+          <w:shd w:val="clear" w:color="auto" w:fill="FFFFFF"/>
+        </w:rPr>
+        <w:t>for v := range x {</w:t>
+      </w:r>
+      <w:r>
+        <w:rPr>
+          <w:rFonts w:ascii="Arial" w:hAnsi="Arial" w:cs="Arial"/>
+          <w:color w:val="202124"/>
+          <w:spacing w:val="2"/>
+        </w:rPr>
+        <w:br/>
+      </w:r>
+      <w:r>
+        <w:rPr>
+          <w:rFonts w:ascii="Arial" w:hAnsi="Arial" w:cs="Arial"/>
+          <w:color w:val="202124"/>
+          <w:spacing w:val="2"/>
+          <w:shd w:val="clear" w:color="auto" w:fill="FFFFFF"/>
+        </w:rPr>
+        <w:t>return sum</w:t>
+      </w:r>
+      <w:r>
+        <w:rPr>
+          <w:rFonts w:ascii="Arial" w:hAnsi="Arial" w:cs="Arial"/>
+          <w:color w:val="202124"/>
+          <w:spacing w:val="2"/>
+        </w:rPr>
+        <w:br/>
+      </w:r>
+      <w:r>
+        <w:rPr>
+          <w:rFonts w:ascii="Arial" w:hAnsi="Arial" w:cs="Arial"/>
+          <w:color w:val="202124"/>
+          <w:spacing w:val="2"/>
+          <w:shd w:val="clear" w:color="auto" w:fill="FFFFFF"/>
+        </w:rPr>
+        <w:t>}</w:t>
+      </w:r>
+      <w:r>
+        <w:rPr>
+          <w:rFonts w:ascii="Arial" w:hAnsi="Arial" w:cs="Arial"/>
+          <w:color w:val="202124"/>
+          <w:spacing w:val="2"/>
+        </w:rPr>
+        <w:br/>
+      </w:r>
+      <w:r>
+        <w:rPr>
+          <w:rFonts w:ascii="Arial" w:hAnsi="Arial" w:cs="Arial"/>
+          <w:color w:val="202124"/>
+          <w:spacing w:val="2"/>
+          <w:shd w:val="clear" w:color="auto" w:fill="FFFFFF"/>
+        </w:rPr>
+        <w:t>}</w:t>
+      </w:r>
+      <w:r>
+        <w:rPr>
+          <w:rFonts w:ascii="Arial" w:hAnsi="Arial" w:cs="Arial"/>
+          <w:color w:val="202124"/>
+          <w:spacing w:val="2"/>
+        </w:rPr>
+        <w:br/>
+      </w:r>
+      <w:r>
+        <w:rPr>
+          <w:rFonts w:ascii="Arial" w:hAnsi="Arial" w:cs="Arial"/>
+          <w:color w:val="202124"/>
+          <w:spacing w:val="2"/>
+        </w:rPr>
+        <w:br/>
+      </w:r>
+      <w:r>
+        <w:rPr>
+          <w:rFonts w:ascii="Arial" w:hAnsi="Arial" w:cs="Arial"/>
+          <w:color w:val="202124"/>
+          <w:spacing w:val="2"/>
+          <w:shd w:val="clear" w:color="auto" w:fill="FFFFFF"/>
+        </w:rPr>
+        <w:t>We have to pay attention `</w:t>
+      </w:r>
+      <w:proofErr w:type="spellStart"/>
+      <w:r>
+        <w:rPr>
+          <w:rFonts w:ascii="Arial" w:hAnsi="Arial" w:cs="Arial"/>
+          <w:color w:val="202124"/>
+          <w:spacing w:val="2"/>
+          <w:shd w:val="clear" w:color="auto" w:fill="FFFFFF"/>
+        </w:rPr>
+        <w:t>func</w:t>
+      </w:r>
+      <w:proofErr w:type="spellEnd"/>
+      <w:r>
+        <w:rPr>
+          <w:rFonts w:ascii="Arial" w:hAnsi="Arial" w:cs="Arial"/>
+          <w:color w:val="202124"/>
+          <w:spacing w:val="2"/>
+          <w:shd w:val="clear" w:color="auto" w:fill="FFFFFF"/>
+        </w:rPr>
+        <w:t xml:space="preserve"> sum(x ...int)` for getting data from another calling function. And there is `sum(xi...)` for sending data to another function.</w:t>
+      </w:r>
+      <w:r>
+        <w:rPr>
+          <w:rFonts w:ascii="Arial" w:hAnsi="Arial" w:cs="Arial"/>
+          <w:color w:val="202124"/>
+          <w:spacing w:val="2"/>
+        </w:rPr>
+        <w:br/>
+      </w:r>
+      <w:r>
+        <w:rPr>
+          <w:rFonts w:ascii="Arial" w:hAnsi="Arial" w:cs="Arial"/>
+          <w:color w:val="202124"/>
+          <w:spacing w:val="2"/>
+        </w:rPr>
+        <w:br/>
+      </w:r>
+      <w:r>
+        <w:rPr>
+          <w:rFonts w:ascii="Arial" w:hAnsi="Arial" w:cs="Arial"/>
+          <w:color w:val="202124"/>
+          <w:spacing w:val="2"/>
+          <w:shd w:val="clear" w:color="auto" w:fill="FFFFFF"/>
+        </w:rPr>
+        <w:t>112. Defer</w:t>
+      </w:r>
+      <w:r>
+        <w:rPr>
+          <w:rFonts w:ascii="Arial" w:hAnsi="Arial" w:cs="Arial"/>
+          <w:color w:val="202124"/>
+          <w:spacing w:val="2"/>
+        </w:rPr>
+        <w:br/>
+      </w:r>
+      <w:proofErr w:type="spellStart"/>
+      <w:r>
+        <w:rPr>
+          <w:rFonts w:ascii="Arial" w:hAnsi="Arial" w:cs="Arial"/>
+          <w:color w:val="202124"/>
+          <w:spacing w:val="2"/>
+          <w:shd w:val="clear" w:color="auto" w:fill="FFFFFF"/>
+        </w:rPr>
+        <w:t>defer</w:t>
+      </w:r>
+      <w:proofErr w:type="spellEnd"/>
+      <w:r>
+        <w:rPr>
+          <w:rFonts w:ascii="Arial" w:hAnsi="Arial" w:cs="Arial"/>
+          <w:color w:val="202124"/>
+          <w:spacing w:val="2"/>
+          <w:shd w:val="clear" w:color="auto" w:fill="FFFFFF"/>
+        </w:rPr>
+        <w:t xml:space="preserve"> is used for deferring function for dynamically. It is like lazy loading. Performance is like that `defer </w:t>
+      </w:r>
+      <w:proofErr w:type="spellStart"/>
+      <w:r>
+        <w:rPr>
+          <w:rFonts w:ascii="Arial" w:hAnsi="Arial" w:cs="Arial"/>
+          <w:color w:val="202124"/>
+          <w:spacing w:val="2"/>
+          <w:shd w:val="clear" w:color="auto" w:fill="FFFFFF"/>
+        </w:rPr>
+        <w:t>function_name</w:t>
+      </w:r>
+      <w:proofErr w:type="spellEnd"/>
+      <w:r>
+        <w:rPr>
+          <w:rFonts w:ascii="Arial" w:hAnsi="Arial" w:cs="Arial"/>
+          <w:color w:val="202124"/>
+          <w:spacing w:val="2"/>
+          <w:shd w:val="clear" w:color="auto" w:fill="FFFFFF"/>
+        </w:rPr>
+        <w:t>()` in this situation function name will be deferred.</w:t>
+      </w:r>
+      <w:r>
+        <w:rPr>
+          <w:rFonts w:ascii="Arial" w:hAnsi="Arial" w:cs="Arial"/>
+          <w:color w:val="202124"/>
+          <w:spacing w:val="2"/>
+        </w:rPr>
+        <w:br/>
+      </w:r>
+      <w:r>
+        <w:rPr>
+          <w:rFonts w:ascii="Arial" w:hAnsi="Arial" w:cs="Arial"/>
+          <w:color w:val="202124"/>
+          <w:spacing w:val="2"/>
+        </w:rPr>
+        <w:br/>
+      </w:r>
+      <w:r>
+        <w:rPr>
+          <w:rFonts w:ascii="Arial" w:hAnsi="Arial" w:cs="Arial"/>
+          <w:color w:val="202124"/>
+          <w:spacing w:val="2"/>
+          <w:shd w:val="clear" w:color="auto" w:fill="FFFFFF"/>
+        </w:rPr>
+        <w:t>Deferring a call to a function such as Close has two advantages. First, it guarantees that you will never forget to close the file, a mistake that's easy to make if you later edit the function to add a new return path. Second, it means that the close sits near the open, which is much clearer than placing it at the end of the function.</w:t>
+      </w:r>
+      <w:r>
+        <w:rPr>
+          <w:rFonts w:ascii="Arial" w:hAnsi="Arial" w:cs="Arial"/>
+          <w:color w:val="202124"/>
+          <w:spacing w:val="2"/>
+        </w:rPr>
+        <w:br/>
+      </w:r>
+      <w:r>
+        <w:rPr>
+          <w:rFonts w:ascii="Arial" w:hAnsi="Arial" w:cs="Arial"/>
+          <w:color w:val="202124"/>
+          <w:spacing w:val="2"/>
+        </w:rPr>
+        <w:br/>
+      </w:r>
+      <w:r>
+        <w:rPr>
+          <w:rFonts w:ascii="Arial" w:hAnsi="Arial" w:cs="Arial"/>
+          <w:color w:val="202124"/>
+          <w:spacing w:val="2"/>
+          <w:shd w:val="clear" w:color="auto" w:fill="FFFFFF"/>
+        </w:rPr>
+        <w:t>113. Method</w:t>
+      </w:r>
+      <w:r>
+        <w:rPr>
+          <w:rFonts w:ascii="Arial" w:hAnsi="Arial" w:cs="Arial"/>
+          <w:color w:val="202124"/>
+          <w:spacing w:val="2"/>
+        </w:rPr>
+        <w:br/>
+      </w:r>
+      <w:r>
+        <w:rPr>
+          <w:rFonts w:ascii="Arial" w:hAnsi="Arial" w:cs="Arial"/>
+          <w:color w:val="202124"/>
+          <w:spacing w:val="2"/>
+          <w:shd w:val="clear" w:color="auto" w:fill="FFFFFF"/>
+        </w:rPr>
+        <w:t xml:space="preserve">As we saw with </w:t>
+      </w:r>
+      <w:proofErr w:type="spellStart"/>
+      <w:r>
+        <w:rPr>
+          <w:rFonts w:ascii="Arial" w:hAnsi="Arial" w:cs="Arial"/>
+          <w:color w:val="202124"/>
+          <w:spacing w:val="2"/>
+          <w:shd w:val="clear" w:color="auto" w:fill="FFFFFF"/>
+        </w:rPr>
+        <w:t>ByteSize</w:t>
+      </w:r>
+      <w:proofErr w:type="spellEnd"/>
+      <w:r>
+        <w:rPr>
+          <w:rFonts w:ascii="Arial" w:hAnsi="Arial" w:cs="Arial"/>
+          <w:color w:val="202124"/>
+          <w:spacing w:val="2"/>
+          <w:shd w:val="clear" w:color="auto" w:fill="FFFFFF"/>
+        </w:rPr>
+        <w:t>, methods can be defined for any named type (except a pointer or an interface); the receiver does not have to be a struct.</w:t>
+      </w:r>
+      <w:r>
+        <w:rPr>
+          <w:rFonts w:ascii="Arial" w:hAnsi="Arial" w:cs="Arial"/>
+          <w:color w:val="202124"/>
+          <w:spacing w:val="2"/>
+        </w:rPr>
+        <w:br/>
+      </w:r>
+      <w:r>
+        <w:rPr>
+          <w:rFonts w:ascii="Arial" w:hAnsi="Arial" w:cs="Arial"/>
+          <w:color w:val="202124"/>
+          <w:spacing w:val="2"/>
+          <w:shd w:val="clear" w:color="auto" w:fill="FFFFFF"/>
+        </w:rPr>
+        <w:t>In the discussion of slices above, we wrote an Append function. We can define it as a method on slices instead. To do this, we first declare a named type to which we can bind the method, and then make the receiver for the method a value of that type.</w:t>
+      </w:r>
+      <w:r>
+        <w:rPr>
+          <w:rFonts w:ascii="Arial" w:hAnsi="Arial" w:cs="Arial"/>
+          <w:color w:val="202124"/>
+          <w:spacing w:val="2"/>
+        </w:rPr>
+        <w:br/>
+      </w:r>
+      <w:r>
+        <w:rPr>
+          <w:rFonts w:ascii="Arial" w:hAnsi="Arial" w:cs="Arial"/>
+          <w:color w:val="202124"/>
+          <w:spacing w:val="2"/>
+        </w:rPr>
+        <w:br/>
+      </w:r>
+      <w:proofErr w:type="spellStart"/>
+      <w:r>
+        <w:rPr>
+          <w:rFonts w:ascii="Arial" w:hAnsi="Arial" w:cs="Arial"/>
+          <w:color w:val="202124"/>
+          <w:spacing w:val="2"/>
+          <w:shd w:val="clear" w:color="auto" w:fill="FFFFFF"/>
+        </w:rPr>
+        <w:t>func</w:t>
+      </w:r>
+      <w:proofErr w:type="spellEnd"/>
+      <w:r>
+        <w:rPr>
+          <w:rFonts w:ascii="Arial" w:hAnsi="Arial" w:cs="Arial"/>
+          <w:color w:val="202124"/>
+          <w:spacing w:val="2"/>
+          <w:shd w:val="clear" w:color="auto" w:fill="FFFFFF"/>
+        </w:rPr>
+        <w:t xml:space="preserve"> (s </w:t>
+      </w:r>
+      <w:proofErr w:type="spellStart"/>
+      <w:r>
+        <w:rPr>
+          <w:rFonts w:ascii="Arial" w:hAnsi="Arial" w:cs="Arial"/>
+          <w:color w:val="202124"/>
+          <w:spacing w:val="2"/>
+          <w:shd w:val="clear" w:color="auto" w:fill="FFFFFF"/>
+        </w:rPr>
+        <w:t>secretAgent</w:t>
+      </w:r>
+      <w:proofErr w:type="spellEnd"/>
+      <w:r>
+        <w:rPr>
+          <w:rFonts w:ascii="Arial" w:hAnsi="Arial" w:cs="Arial"/>
+          <w:color w:val="202124"/>
+          <w:spacing w:val="2"/>
+          <w:shd w:val="clear" w:color="auto" w:fill="FFFFFF"/>
+        </w:rPr>
+        <w:t xml:space="preserve">) speak() { //we have to pay attention to `(s </w:t>
+      </w:r>
+      <w:proofErr w:type="spellStart"/>
+      <w:r>
+        <w:rPr>
+          <w:rFonts w:ascii="Arial" w:hAnsi="Arial" w:cs="Arial"/>
+          <w:color w:val="202124"/>
+          <w:spacing w:val="2"/>
+          <w:shd w:val="clear" w:color="auto" w:fill="FFFFFF"/>
+        </w:rPr>
+        <w:t>secretAgent</w:t>
+      </w:r>
+      <w:proofErr w:type="spellEnd"/>
+      <w:r>
+        <w:rPr>
+          <w:rFonts w:ascii="Arial" w:hAnsi="Arial" w:cs="Arial"/>
+          <w:color w:val="202124"/>
+          <w:spacing w:val="2"/>
+          <w:shd w:val="clear" w:color="auto" w:fill="FFFFFF"/>
+        </w:rPr>
+        <w:t>)`</w:t>
+      </w:r>
+      <w:r>
+        <w:rPr>
+          <w:rFonts w:ascii="Arial" w:hAnsi="Arial" w:cs="Arial"/>
+          <w:color w:val="202124"/>
+          <w:spacing w:val="2"/>
+        </w:rPr>
+        <w:br/>
+      </w:r>
+      <w:proofErr w:type="spellStart"/>
+      <w:r>
+        <w:rPr>
+          <w:rFonts w:ascii="Arial" w:hAnsi="Arial" w:cs="Arial"/>
+          <w:color w:val="202124"/>
+          <w:spacing w:val="2"/>
+          <w:shd w:val="clear" w:color="auto" w:fill="FFFFFF"/>
+        </w:rPr>
+        <w:t>fmt.Println</w:t>
+      </w:r>
+      <w:proofErr w:type="spellEnd"/>
+      <w:r>
+        <w:rPr>
+          <w:rFonts w:ascii="Arial" w:hAnsi="Arial" w:cs="Arial"/>
+          <w:color w:val="202124"/>
+          <w:spacing w:val="2"/>
+          <w:shd w:val="clear" w:color="auto" w:fill="FFFFFF"/>
+        </w:rPr>
+        <w:t xml:space="preserve">("I am", </w:t>
+      </w:r>
+      <w:proofErr w:type="spellStart"/>
+      <w:r>
+        <w:rPr>
+          <w:rFonts w:ascii="Arial" w:hAnsi="Arial" w:cs="Arial"/>
+          <w:color w:val="202124"/>
+          <w:spacing w:val="2"/>
+          <w:shd w:val="clear" w:color="auto" w:fill="FFFFFF"/>
+        </w:rPr>
+        <w:t>s.first</w:t>
+      </w:r>
+      <w:proofErr w:type="spellEnd"/>
+      <w:r>
+        <w:rPr>
+          <w:rFonts w:ascii="Arial" w:hAnsi="Arial" w:cs="Arial"/>
+          <w:color w:val="202124"/>
+          <w:spacing w:val="2"/>
+          <w:shd w:val="clear" w:color="auto" w:fill="FFFFFF"/>
+        </w:rPr>
+        <w:t xml:space="preserve">, </w:t>
+      </w:r>
+      <w:proofErr w:type="spellStart"/>
+      <w:r>
+        <w:rPr>
+          <w:rFonts w:ascii="Arial" w:hAnsi="Arial" w:cs="Arial"/>
+          <w:color w:val="202124"/>
+          <w:spacing w:val="2"/>
+          <w:shd w:val="clear" w:color="auto" w:fill="FFFFFF"/>
+        </w:rPr>
+        <w:t>s.second</w:t>
+      </w:r>
+      <w:proofErr w:type="spellEnd"/>
+      <w:r>
+        <w:rPr>
+          <w:rFonts w:ascii="Arial" w:hAnsi="Arial" w:cs="Arial"/>
+          <w:color w:val="202124"/>
+          <w:spacing w:val="2"/>
+          <w:shd w:val="clear" w:color="auto" w:fill="FFFFFF"/>
+        </w:rPr>
+        <w:t>)</w:t>
+      </w:r>
+      <w:r>
+        <w:rPr>
+          <w:rFonts w:ascii="Arial" w:hAnsi="Arial" w:cs="Arial"/>
+          <w:color w:val="202124"/>
+          <w:spacing w:val="2"/>
+        </w:rPr>
+        <w:br/>
+      </w:r>
+      <w:r>
+        <w:rPr>
+          <w:rFonts w:ascii="Arial" w:hAnsi="Arial" w:cs="Arial"/>
+          <w:color w:val="202124"/>
+          <w:spacing w:val="2"/>
+          <w:shd w:val="clear" w:color="auto" w:fill="FFFFFF"/>
+        </w:rPr>
+        <w:t>}</w:t>
+      </w:r>
+      <w:r>
+        <w:rPr>
+          <w:rFonts w:ascii="Arial" w:hAnsi="Arial" w:cs="Arial"/>
+          <w:color w:val="202124"/>
+          <w:spacing w:val="2"/>
+        </w:rPr>
+        <w:br/>
+      </w:r>
+      <w:r>
+        <w:rPr>
+          <w:rFonts w:ascii="Arial" w:hAnsi="Arial" w:cs="Arial"/>
+          <w:color w:val="202124"/>
+          <w:spacing w:val="2"/>
+        </w:rPr>
+        <w:br/>
+      </w:r>
+      <w:r>
+        <w:rPr>
+          <w:rFonts w:ascii="Arial" w:hAnsi="Arial" w:cs="Arial"/>
+          <w:color w:val="202124"/>
+          <w:spacing w:val="2"/>
+          <w:shd w:val="clear" w:color="auto" w:fill="FFFFFF"/>
+        </w:rPr>
+        <w:t>`</w:t>
+      </w:r>
+      <w:proofErr w:type="spellStart"/>
+      <w:r>
+        <w:rPr>
+          <w:rFonts w:ascii="Arial" w:hAnsi="Arial" w:cs="Arial"/>
+          <w:color w:val="202124"/>
+          <w:spacing w:val="2"/>
+          <w:shd w:val="clear" w:color="auto" w:fill="FFFFFF"/>
+        </w:rPr>
+        <w:t>sa.speak</w:t>
+      </w:r>
+      <w:proofErr w:type="spellEnd"/>
+      <w:r>
+        <w:rPr>
+          <w:rFonts w:ascii="Arial" w:hAnsi="Arial" w:cs="Arial"/>
+          <w:color w:val="202124"/>
+          <w:spacing w:val="2"/>
+          <w:shd w:val="clear" w:color="auto" w:fill="FFFFFF"/>
+        </w:rPr>
+        <w:t xml:space="preserve">()` //in here </w:t>
+      </w:r>
+      <w:proofErr w:type="spellStart"/>
+      <w:r>
+        <w:rPr>
+          <w:rFonts w:ascii="Arial" w:hAnsi="Arial" w:cs="Arial"/>
+          <w:color w:val="202124"/>
+          <w:spacing w:val="2"/>
+          <w:shd w:val="clear" w:color="auto" w:fill="FFFFFF"/>
+        </w:rPr>
+        <w:t>sa</w:t>
+      </w:r>
+      <w:proofErr w:type="spellEnd"/>
+      <w:r>
+        <w:rPr>
+          <w:rFonts w:ascii="Arial" w:hAnsi="Arial" w:cs="Arial"/>
+          <w:color w:val="202124"/>
+          <w:spacing w:val="2"/>
+          <w:shd w:val="clear" w:color="auto" w:fill="FFFFFF"/>
+        </w:rPr>
+        <w:t xml:space="preserve"> is struct which is going to send.</w:t>
+      </w:r>
+      <w:r>
+        <w:rPr>
+          <w:rFonts w:ascii="Arial" w:hAnsi="Arial" w:cs="Arial"/>
+          <w:color w:val="202124"/>
+          <w:spacing w:val="2"/>
+        </w:rPr>
+        <w:br/>
+      </w:r>
+      <w:r>
+        <w:rPr>
+          <w:rFonts w:ascii="Arial" w:hAnsi="Arial" w:cs="Arial"/>
+          <w:color w:val="202124"/>
+          <w:spacing w:val="2"/>
+        </w:rPr>
+        <w:br/>
+      </w:r>
+      <w:r>
+        <w:rPr>
+          <w:rFonts w:ascii="Arial" w:hAnsi="Arial" w:cs="Arial"/>
+          <w:color w:val="202124"/>
+          <w:spacing w:val="2"/>
+          <w:shd w:val="clear" w:color="auto" w:fill="FFFFFF"/>
+        </w:rPr>
+        <w:t>114. Interfaces &amp; Polymorphism</w:t>
+      </w:r>
+      <w:r>
+        <w:rPr>
+          <w:rFonts w:ascii="Arial" w:hAnsi="Arial" w:cs="Arial"/>
+          <w:color w:val="202124"/>
+          <w:spacing w:val="2"/>
+        </w:rPr>
+        <w:br/>
+      </w:r>
+      <w:r>
+        <w:rPr>
+          <w:rFonts w:ascii="Arial" w:hAnsi="Arial" w:cs="Arial"/>
+          <w:color w:val="202124"/>
+          <w:spacing w:val="2"/>
+        </w:rPr>
+        <w:br/>
+      </w:r>
+      <w:r>
+        <w:rPr>
+          <w:rFonts w:ascii="Arial" w:hAnsi="Arial" w:cs="Arial"/>
+          <w:color w:val="202124"/>
+          <w:spacing w:val="2"/>
+        </w:rPr>
+        <w:br/>
+      </w:r>
+      <w:r>
+        <w:rPr>
+          <w:rFonts w:ascii="Arial" w:hAnsi="Arial" w:cs="Arial"/>
+          <w:color w:val="202124"/>
+          <w:spacing w:val="2"/>
+        </w:rPr>
+        <w:br/>
+      </w:r>
+      <w:r>
+        <w:rPr>
+          <w:rFonts w:ascii="Arial" w:hAnsi="Arial" w:cs="Arial"/>
+          <w:color w:val="202124"/>
+          <w:spacing w:val="2"/>
+          <w:shd w:val="clear" w:color="auto" w:fill="FFFFFF"/>
+        </w:rPr>
+        <w:t>115 Anonymous Function</w:t>
+      </w:r>
+      <w:r>
+        <w:rPr>
+          <w:rFonts w:ascii="Arial" w:hAnsi="Arial" w:cs="Arial"/>
+          <w:color w:val="202124"/>
+          <w:spacing w:val="2"/>
+        </w:rPr>
+        <w:br/>
+      </w:r>
+      <w:r>
+        <w:rPr>
+          <w:rFonts w:ascii="Arial" w:hAnsi="Arial" w:cs="Arial"/>
+          <w:color w:val="202124"/>
+          <w:spacing w:val="2"/>
+          <w:shd w:val="clear" w:color="auto" w:fill="FFFFFF"/>
+        </w:rPr>
+        <w:t>`</w:t>
+      </w:r>
+      <w:proofErr w:type="spellStart"/>
+      <w:r>
+        <w:rPr>
+          <w:rFonts w:ascii="Arial" w:hAnsi="Arial" w:cs="Arial"/>
+          <w:color w:val="202124"/>
+          <w:spacing w:val="2"/>
+          <w:shd w:val="clear" w:color="auto" w:fill="FFFFFF"/>
+        </w:rPr>
+        <w:t>func</w:t>
+      </w:r>
+      <w:proofErr w:type="spellEnd"/>
+      <w:r>
+        <w:rPr>
+          <w:rFonts w:ascii="Arial" w:hAnsi="Arial" w:cs="Arial"/>
+          <w:color w:val="202124"/>
+          <w:spacing w:val="2"/>
+          <w:shd w:val="clear" w:color="auto" w:fill="FFFFFF"/>
+        </w:rPr>
+        <w:t>() {</w:t>
+      </w:r>
+      <w:r>
+        <w:rPr>
+          <w:rFonts w:ascii="Arial" w:hAnsi="Arial" w:cs="Arial"/>
+          <w:color w:val="202124"/>
+          <w:spacing w:val="2"/>
+        </w:rPr>
+        <w:br/>
+      </w:r>
+      <w:proofErr w:type="spellStart"/>
+      <w:r>
+        <w:rPr>
+          <w:rFonts w:ascii="Arial" w:hAnsi="Arial" w:cs="Arial"/>
+          <w:color w:val="202124"/>
+          <w:spacing w:val="2"/>
+          <w:shd w:val="clear" w:color="auto" w:fill="FFFFFF"/>
+        </w:rPr>
+        <w:t>fmt.Println</w:t>
+      </w:r>
+      <w:proofErr w:type="spellEnd"/>
+      <w:r>
+        <w:rPr>
+          <w:rFonts w:ascii="Arial" w:hAnsi="Arial" w:cs="Arial"/>
+          <w:color w:val="202124"/>
+          <w:spacing w:val="2"/>
+          <w:shd w:val="clear" w:color="auto" w:fill="FFFFFF"/>
+        </w:rPr>
+        <w:t>("I am an Anonymous Function")</w:t>
+      </w:r>
+      <w:r>
+        <w:rPr>
+          <w:rFonts w:ascii="Arial" w:hAnsi="Arial" w:cs="Arial"/>
+          <w:color w:val="202124"/>
+          <w:spacing w:val="2"/>
+        </w:rPr>
+        <w:br/>
+      </w:r>
+      <w:r>
+        <w:rPr>
+          <w:rFonts w:ascii="Arial" w:hAnsi="Arial" w:cs="Arial"/>
+          <w:color w:val="202124"/>
+          <w:spacing w:val="2"/>
+          <w:shd w:val="clear" w:color="auto" w:fill="FFFFFF"/>
+        </w:rPr>
+        <w:lastRenderedPageBreak/>
+        <w:t>}()`</w:t>
+      </w:r>
+      <w:r>
+        <w:rPr>
+          <w:rFonts w:ascii="Arial" w:hAnsi="Arial" w:cs="Arial"/>
+          <w:color w:val="202124"/>
+          <w:spacing w:val="2"/>
+        </w:rPr>
+        <w:br/>
+      </w:r>
+      <w:r>
+        <w:rPr>
+          <w:rFonts w:ascii="Arial" w:hAnsi="Arial" w:cs="Arial"/>
+          <w:color w:val="202124"/>
+          <w:spacing w:val="2"/>
+          <w:shd w:val="clear" w:color="auto" w:fill="FFFFFF"/>
+        </w:rPr>
+        <w:t>This is anonymous function interface. If we want to use methods in anonymous function next code is shown.</w:t>
+      </w:r>
+      <w:r>
+        <w:rPr>
+          <w:rFonts w:ascii="Arial" w:hAnsi="Arial" w:cs="Arial"/>
+          <w:color w:val="202124"/>
+          <w:spacing w:val="2"/>
+        </w:rPr>
+        <w:br/>
+      </w:r>
+      <w:r>
+        <w:rPr>
+          <w:rFonts w:ascii="Arial" w:hAnsi="Arial" w:cs="Arial"/>
+          <w:color w:val="202124"/>
+          <w:spacing w:val="2"/>
+          <w:shd w:val="clear" w:color="auto" w:fill="FFFFFF"/>
+        </w:rPr>
+        <w:t>`</w:t>
+      </w:r>
+      <w:proofErr w:type="spellStart"/>
+      <w:r>
+        <w:rPr>
+          <w:rFonts w:ascii="Arial" w:hAnsi="Arial" w:cs="Arial"/>
+          <w:color w:val="202124"/>
+          <w:spacing w:val="2"/>
+          <w:shd w:val="clear" w:color="auto" w:fill="FFFFFF"/>
+        </w:rPr>
+        <w:t>func</w:t>
+      </w:r>
+      <w:proofErr w:type="spellEnd"/>
+      <w:r>
+        <w:rPr>
+          <w:rFonts w:ascii="Arial" w:hAnsi="Arial" w:cs="Arial"/>
+          <w:color w:val="202124"/>
+          <w:spacing w:val="2"/>
+          <w:shd w:val="clear" w:color="auto" w:fill="FFFFFF"/>
+        </w:rPr>
+        <w:t>(x int) {</w:t>
+      </w:r>
+      <w:r>
+        <w:rPr>
+          <w:rFonts w:ascii="Arial" w:hAnsi="Arial" w:cs="Arial"/>
+          <w:color w:val="202124"/>
+          <w:spacing w:val="2"/>
+        </w:rPr>
+        <w:br/>
+      </w:r>
+      <w:proofErr w:type="spellStart"/>
+      <w:r>
+        <w:rPr>
+          <w:rFonts w:ascii="Arial" w:hAnsi="Arial" w:cs="Arial"/>
+          <w:color w:val="202124"/>
+          <w:spacing w:val="2"/>
+          <w:shd w:val="clear" w:color="auto" w:fill="FFFFFF"/>
+        </w:rPr>
+        <w:t>fmt.Println</w:t>
+      </w:r>
+      <w:proofErr w:type="spellEnd"/>
+      <w:r>
+        <w:rPr>
+          <w:rFonts w:ascii="Arial" w:hAnsi="Arial" w:cs="Arial"/>
+          <w:color w:val="202124"/>
+          <w:spacing w:val="2"/>
+          <w:shd w:val="clear" w:color="auto" w:fill="FFFFFF"/>
+        </w:rPr>
+        <w:t>(x)</w:t>
+      </w:r>
+      <w:r>
+        <w:rPr>
+          <w:rFonts w:ascii="Arial" w:hAnsi="Arial" w:cs="Arial"/>
+          <w:color w:val="202124"/>
+          <w:spacing w:val="2"/>
+        </w:rPr>
+        <w:br/>
+      </w:r>
+      <w:r>
+        <w:rPr>
+          <w:rFonts w:ascii="Arial" w:hAnsi="Arial" w:cs="Arial"/>
+          <w:color w:val="202124"/>
+          <w:spacing w:val="2"/>
+          <w:shd w:val="clear" w:color="auto" w:fill="FFFFFF"/>
+        </w:rPr>
+        <w:t>} (23)`</w:t>
+      </w:r>
+      <w:r>
+        <w:rPr>
+          <w:rFonts w:ascii="Arial" w:hAnsi="Arial" w:cs="Arial"/>
+          <w:color w:val="202124"/>
+          <w:spacing w:val="2"/>
+        </w:rPr>
+        <w:br/>
+      </w:r>
+      <w:r>
+        <w:rPr>
+          <w:rFonts w:ascii="Arial" w:hAnsi="Arial" w:cs="Arial"/>
+          <w:color w:val="202124"/>
+          <w:spacing w:val="2"/>
+        </w:rPr>
+        <w:br/>
+      </w:r>
+      <w:r>
+        <w:rPr>
+          <w:rFonts w:ascii="Arial" w:hAnsi="Arial" w:cs="Arial"/>
+          <w:color w:val="202124"/>
+          <w:spacing w:val="2"/>
+          <w:shd w:val="clear" w:color="auto" w:fill="FFFFFF"/>
+        </w:rPr>
+        <w:t xml:space="preserve">116. </w:t>
+      </w:r>
+      <w:proofErr w:type="spellStart"/>
+      <w:r>
+        <w:rPr>
+          <w:rFonts w:ascii="Arial" w:hAnsi="Arial" w:cs="Arial"/>
+          <w:color w:val="202124"/>
+          <w:spacing w:val="2"/>
+          <w:shd w:val="clear" w:color="auto" w:fill="FFFFFF"/>
+        </w:rPr>
+        <w:t>Func</w:t>
+      </w:r>
+      <w:proofErr w:type="spellEnd"/>
+      <w:r>
+        <w:rPr>
+          <w:rFonts w:ascii="Arial" w:hAnsi="Arial" w:cs="Arial"/>
+          <w:color w:val="202124"/>
+          <w:spacing w:val="2"/>
+          <w:shd w:val="clear" w:color="auto" w:fill="FFFFFF"/>
+        </w:rPr>
+        <w:t xml:space="preserve"> expression</w:t>
+      </w:r>
+      <w:r>
+        <w:rPr>
+          <w:rFonts w:ascii="Arial" w:hAnsi="Arial" w:cs="Arial"/>
+          <w:color w:val="202124"/>
+          <w:spacing w:val="2"/>
+        </w:rPr>
+        <w:br/>
+      </w:r>
+      <w:r>
+        <w:rPr>
+          <w:rFonts w:ascii="Arial" w:hAnsi="Arial" w:cs="Arial"/>
+          <w:color w:val="202124"/>
+          <w:spacing w:val="2"/>
+          <w:shd w:val="clear" w:color="auto" w:fill="FFFFFF"/>
+        </w:rPr>
+        <w:t xml:space="preserve">We can set function to one expression. For example `f := </w:t>
+      </w:r>
+      <w:proofErr w:type="spellStart"/>
+      <w:r>
+        <w:rPr>
+          <w:rFonts w:ascii="Arial" w:hAnsi="Arial" w:cs="Arial"/>
+          <w:color w:val="202124"/>
+          <w:spacing w:val="2"/>
+          <w:shd w:val="clear" w:color="auto" w:fill="FFFFFF"/>
+        </w:rPr>
+        <w:t>func</w:t>
+      </w:r>
+      <w:proofErr w:type="spellEnd"/>
+      <w:r>
+        <w:rPr>
+          <w:rFonts w:ascii="Arial" w:hAnsi="Arial" w:cs="Arial"/>
+          <w:color w:val="202124"/>
+          <w:spacing w:val="2"/>
+          <w:shd w:val="clear" w:color="auto" w:fill="FFFFFF"/>
+        </w:rPr>
+        <w:t>() {} f()`</w:t>
+      </w:r>
+      <w:r>
+        <w:rPr>
+          <w:rFonts w:ascii="Arial" w:hAnsi="Arial" w:cs="Arial"/>
+          <w:color w:val="202124"/>
+          <w:spacing w:val="2"/>
+        </w:rPr>
+        <w:br/>
+      </w:r>
+      <w:r>
+        <w:rPr>
+          <w:rFonts w:ascii="Arial" w:hAnsi="Arial" w:cs="Arial"/>
+          <w:color w:val="202124"/>
+          <w:spacing w:val="2"/>
+          <w:shd w:val="clear" w:color="auto" w:fill="FFFFFF"/>
+        </w:rPr>
+        <w:t>f is the expression for defining function</w:t>
+      </w:r>
+      <w:r>
+        <w:rPr>
+          <w:rFonts w:ascii="Arial" w:hAnsi="Arial" w:cs="Arial"/>
+          <w:color w:val="202124"/>
+          <w:spacing w:val="2"/>
+        </w:rPr>
+        <w:br/>
+      </w:r>
+      <w:r>
+        <w:rPr>
+          <w:rFonts w:ascii="Arial" w:hAnsi="Arial" w:cs="Arial"/>
+          <w:color w:val="202124"/>
+          <w:spacing w:val="2"/>
+        </w:rPr>
+        <w:br/>
+      </w:r>
+      <w:r>
+        <w:rPr>
+          <w:rFonts w:ascii="Arial" w:hAnsi="Arial" w:cs="Arial"/>
+          <w:color w:val="202124"/>
+          <w:spacing w:val="2"/>
+          <w:shd w:val="clear" w:color="auto" w:fill="FFFFFF"/>
+        </w:rPr>
+        <w:t xml:space="preserve">117. </w:t>
+      </w:r>
+      <w:proofErr w:type="spellStart"/>
+      <w:r>
+        <w:rPr>
+          <w:rFonts w:ascii="Arial" w:hAnsi="Arial" w:cs="Arial"/>
+          <w:color w:val="202124"/>
+          <w:spacing w:val="2"/>
+          <w:shd w:val="clear" w:color="auto" w:fill="FFFFFF"/>
+        </w:rPr>
+        <w:t>Func</w:t>
+      </w:r>
+      <w:proofErr w:type="spellEnd"/>
+      <w:r>
+        <w:rPr>
+          <w:rFonts w:ascii="Arial" w:hAnsi="Arial" w:cs="Arial"/>
+          <w:color w:val="202124"/>
+          <w:spacing w:val="2"/>
+          <w:shd w:val="clear" w:color="auto" w:fill="FFFFFF"/>
+        </w:rPr>
+        <w:t xml:space="preserve"> return</w:t>
+      </w:r>
+      <w:r>
+        <w:rPr>
+          <w:rFonts w:ascii="Arial" w:hAnsi="Arial" w:cs="Arial"/>
+          <w:color w:val="202124"/>
+          <w:spacing w:val="2"/>
+        </w:rPr>
+        <w:br/>
+      </w:r>
+      <w:proofErr w:type="spellStart"/>
+      <w:r>
+        <w:rPr>
+          <w:rFonts w:ascii="Arial" w:hAnsi="Arial" w:cs="Arial"/>
+          <w:color w:val="202124"/>
+          <w:spacing w:val="2"/>
+          <w:shd w:val="clear" w:color="auto" w:fill="FFFFFF"/>
+        </w:rPr>
+        <w:t>func</w:t>
+      </w:r>
+      <w:proofErr w:type="spellEnd"/>
+      <w:r>
+        <w:rPr>
+          <w:rFonts w:ascii="Arial" w:hAnsi="Arial" w:cs="Arial"/>
+          <w:color w:val="202124"/>
+          <w:spacing w:val="2"/>
+          <w:shd w:val="clear" w:color="auto" w:fill="FFFFFF"/>
+        </w:rPr>
+        <w:t xml:space="preserve"> main() {</w:t>
+      </w:r>
+      <w:r>
+        <w:rPr>
+          <w:rFonts w:ascii="Arial" w:hAnsi="Arial" w:cs="Arial"/>
+          <w:color w:val="202124"/>
+          <w:spacing w:val="2"/>
+        </w:rPr>
+        <w:br/>
+      </w:r>
+      <w:r>
+        <w:rPr>
+          <w:rFonts w:ascii="Arial" w:hAnsi="Arial" w:cs="Arial"/>
+          <w:color w:val="202124"/>
+          <w:spacing w:val="2"/>
+          <w:shd w:val="clear" w:color="auto" w:fill="FFFFFF"/>
+        </w:rPr>
+        <w:t>a := foo()</w:t>
+      </w:r>
+      <w:r>
+        <w:rPr>
+          <w:rFonts w:ascii="Arial" w:hAnsi="Arial" w:cs="Arial"/>
+          <w:color w:val="202124"/>
+          <w:spacing w:val="2"/>
+        </w:rPr>
+        <w:br/>
+      </w:r>
+      <w:proofErr w:type="spellStart"/>
+      <w:r>
+        <w:rPr>
+          <w:rFonts w:ascii="Arial" w:hAnsi="Arial" w:cs="Arial"/>
+          <w:color w:val="202124"/>
+          <w:spacing w:val="2"/>
+          <w:shd w:val="clear" w:color="auto" w:fill="FFFFFF"/>
+        </w:rPr>
+        <w:t>fmt.Println</w:t>
+      </w:r>
+      <w:proofErr w:type="spellEnd"/>
+      <w:r>
+        <w:rPr>
+          <w:rFonts w:ascii="Arial" w:hAnsi="Arial" w:cs="Arial"/>
+          <w:color w:val="202124"/>
+          <w:spacing w:val="2"/>
+          <w:shd w:val="clear" w:color="auto" w:fill="FFFFFF"/>
+        </w:rPr>
+        <w:t>(a)</w:t>
+      </w:r>
+      <w:r>
+        <w:rPr>
+          <w:rFonts w:ascii="Arial" w:hAnsi="Arial" w:cs="Arial"/>
+          <w:color w:val="202124"/>
+          <w:spacing w:val="2"/>
+        </w:rPr>
+        <w:br/>
+      </w:r>
+      <w:r>
+        <w:rPr>
+          <w:rFonts w:ascii="Arial" w:hAnsi="Arial" w:cs="Arial"/>
+          <w:color w:val="202124"/>
+          <w:spacing w:val="2"/>
+        </w:rPr>
+        <w:br/>
+      </w:r>
+      <w:r>
+        <w:rPr>
+          <w:rFonts w:ascii="Arial" w:hAnsi="Arial" w:cs="Arial"/>
+          <w:color w:val="202124"/>
+          <w:spacing w:val="2"/>
+          <w:shd w:val="clear" w:color="auto" w:fill="FFFFFF"/>
+        </w:rPr>
+        <w:t>b := bar()</w:t>
+      </w:r>
+      <w:r>
+        <w:rPr>
+          <w:rFonts w:ascii="Arial" w:hAnsi="Arial" w:cs="Arial"/>
+          <w:color w:val="202124"/>
+          <w:spacing w:val="2"/>
+        </w:rPr>
+        <w:br/>
+      </w:r>
+      <w:proofErr w:type="spellStart"/>
+      <w:r>
+        <w:rPr>
+          <w:rFonts w:ascii="Arial" w:hAnsi="Arial" w:cs="Arial"/>
+          <w:color w:val="202124"/>
+          <w:spacing w:val="2"/>
+          <w:shd w:val="clear" w:color="auto" w:fill="FFFFFF"/>
+        </w:rPr>
+        <w:t>fmt.Println</w:t>
+      </w:r>
+      <w:proofErr w:type="spellEnd"/>
+      <w:r>
+        <w:rPr>
+          <w:rFonts w:ascii="Arial" w:hAnsi="Arial" w:cs="Arial"/>
+          <w:color w:val="202124"/>
+          <w:spacing w:val="2"/>
+          <w:shd w:val="clear" w:color="auto" w:fill="FFFFFF"/>
+        </w:rPr>
+        <w:t>(b())</w:t>
+      </w:r>
+      <w:r>
+        <w:rPr>
+          <w:rFonts w:ascii="Arial" w:hAnsi="Arial" w:cs="Arial"/>
+          <w:color w:val="202124"/>
+          <w:spacing w:val="2"/>
+        </w:rPr>
+        <w:br/>
+      </w:r>
+      <w:r>
+        <w:rPr>
+          <w:rFonts w:ascii="Arial" w:hAnsi="Arial" w:cs="Arial"/>
+          <w:color w:val="202124"/>
+          <w:spacing w:val="2"/>
+          <w:shd w:val="clear" w:color="auto" w:fill="FFFFFF"/>
+        </w:rPr>
+        <w:t>}</w:t>
+      </w:r>
+      <w:r>
+        <w:rPr>
+          <w:rFonts w:ascii="Arial" w:hAnsi="Arial" w:cs="Arial"/>
+          <w:color w:val="202124"/>
+          <w:spacing w:val="2"/>
+        </w:rPr>
+        <w:br/>
+      </w:r>
+      <w:r>
+        <w:rPr>
+          <w:rFonts w:ascii="Arial" w:hAnsi="Arial" w:cs="Arial"/>
+          <w:color w:val="202124"/>
+          <w:spacing w:val="2"/>
+        </w:rPr>
+        <w:br/>
+      </w:r>
+      <w:proofErr w:type="spellStart"/>
+      <w:r>
+        <w:rPr>
+          <w:rFonts w:ascii="Arial" w:hAnsi="Arial" w:cs="Arial"/>
+          <w:color w:val="202124"/>
+          <w:spacing w:val="2"/>
+          <w:shd w:val="clear" w:color="auto" w:fill="FFFFFF"/>
+        </w:rPr>
+        <w:t>func</w:t>
+      </w:r>
+      <w:proofErr w:type="spellEnd"/>
+      <w:r>
+        <w:rPr>
+          <w:rFonts w:ascii="Arial" w:hAnsi="Arial" w:cs="Arial"/>
+          <w:color w:val="202124"/>
+          <w:spacing w:val="2"/>
+          <w:shd w:val="clear" w:color="auto" w:fill="FFFFFF"/>
+        </w:rPr>
+        <w:t xml:space="preserve"> foo() string {</w:t>
+      </w:r>
+      <w:r>
+        <w:rPr>
+          <w:rFonts w:ascii="Arial" w:hAnsi="Arial" w:cs="Arial"/>
+          <w:color w:val="202124"/>
+          <w:spacing w:val="2"/>
+        </w:rPr>
+        <w:br/>
+      </w:r>
+      <w:r>
+        <w:rPr>
+          <w:rFonts w:ascii="Arial" w:hAnsi="Arial" w:cs="Arial"/>
+          <w:color w:val="202124"/>
+          <w:spacing w:val="2"/>
+          <w:shd w:val="clear" w:color="auto" w:fill="FFFFFF"/>
+        </w:rPr>
+        <w:t>s := "hello world"</w:t>
+      </w:r>
+      <w:r>
+        <w:rPr>
+          <w:rFonts w:ascii="Arial" w:hAnsi="Arial" w:cs="Arial"/>
+          <w:color w:val="202124"/>
+          <w:spacing w:val="2"/>
+        </w:rPr>
+        <w:br/>
+      </w:r>
+      <w:r>
+        <w:rPr>
+          <w:rFonts w:ascii="Arial" w:hAnsi="Arial" w:cs="Arial"/>
+          <w:color w:val="202124"/>
+          <w:spacing w:val="2"/>
+          <w:shd w:val="clear" w:color="auto" w:fill="FFFFFF"/>
+        </w:rPr>
+        <w:t>return s</w:t>
+      </w:r>
+      <w:r>
+        <w:rPr>
+          <w:rFonts w:ascii="Arial" w:hAnsi="Arial" w:cs="Arial"/>
+          <w:color w:val="202124"/>
+          <w:spacing w:val="2"/>
+        </w:rPr>
+        <w:br/>
+      </w:r>
+      <w:r>
+        <w:rPr>
+          <w:rFonts w:ascii="Arial" w:hAnsi="Arial" w:cs="Arial"/>
+          <w:color w:val="202124"/>
+          <w:spacing w:val="2"/>
+          <w:shd w:val="clear" w:color="auto" w:fill="FFFFFF"/>
+        </w:rPr>
+        <w:t>}</w:t>
+      </w:r>
+      <w:r>
+        <w:rPr>
+          <w:rFonts w:ascii="Arial" w:hAnsi="Arial" w:cs="Arial"/>
+          <w:color w:val="202124"/>
+          <w:spacing w:val="2"/>
+        </w:rPr>
+        <w:br/>
+      </w:r>
+      <w:r>
+        <w:rPr>
+          <w:rFonts w:ascii="Arial" w:hAnsi="Arial" w:cs="Arial"/>
+          <w:color w:val="202124"/>
+          <w:spacing w:val="2"/>
+        </w:rPr>
+        <w:br/>
+      </w:r>
+      <w:proofErr w:type="spellStart"/>
+      <w:r>
+        <w:rPr>
+          <w:rFonts w:ascii="Arial" w:hAnsi="Arial" w:cs="Arial"/>
+          <w:color w:val="202124"/>
+          <w:spacing w:val="2"/>
+          <w:shd w:val="clear" w:color="auto" w:fill="FFFFFF"/>
+        </w:rPr>
+        <w:t>func</w:t>
+      </w:r>
+      <w:proofErr w:type="spellEnd"/>
+      <w:r>
+        <w:rPr>
+          <w:rFonts w:ascii="Arial" w:hAnsi="Arial" w:cs="Arial"/>
+          <w:color w:val="202124"/>
+          <w:spacing w:val="2"/>
+          <w:shd w:val="clear" w:color="auto" w:fill="FFFFFF"/>
+        </w:rPr>
+        <w:t xml:space="preserve"> bar() </w:t>
+      </w:r>
+      <w:proofErr w:type="spellStart"/>
+      <w:r>
+        <w:rPr>
+          <w:rFonts w:ascii="Arial" w:hAnsi="Arial" w:cs="Arial"/>
+          <w:color w:val="202124"/>
+          <w:spacing w:val="2"/>
+          <w:shd w:val="clear" w:color="auto" w:fill="FFFFFF"/>
+        </w:rPr>
+        <w:t>func</w:t>
+      </w:r>
+      <w:proofErr w:type="spellEnd"/>
+      <w:r>
+        <w:rPr>
+          <w:rFonts w:ascii="Arial" w:hAnsi="Arial" w:cs="Arial"/>
+          <w:color w:val="202124"/>
+          <w:spacing w:val="2"/>
+          <w:shd w:val="clear" w:color="auto" w:fill="FFFFFF"/>
+        </w:rPr>
+        <w:t>() int {</w:t>
+      </w:r>
+      <w:r>
+        <w:rPr>
+          <w:rFonts w:ascii="Arial" w:hAnsi="Arial" w:cs="Arial"/>
+          <w:color w:val="202124"/>
+          <w:spacing w:val="2"/>
+        </w:rPr>
+        <w:br/>
+      </w:r>
+      <w:r>
+        <w:rPr>
+          <w:rFonts w:ascii="Arial" w:hAnsi="Arial" w:cs="Arial"/>
+          <w:color w:val="202124"/>
+          <w:spacing w:val="2"/>
+          <w:shd w:val="clear" w:color="auto" w:fill="FFFFFF"/>
+        </w:rPr>
+        <w:t xml:space="preserve">return </w:t>
+      </w:r>
+      <w:proofErr w:type="spellStart"/>
+      <w:r>
+        <w:rPr>
+          <w:rFonts w:ascii="Arial" w:hAnsi="Arial" w:cs="Arial"/>
+          <w:color w:val="202124"/>
+          <w:spacing w:val="2"/>
+          <w:shd w:val="clear" w:color="auto" w:fill="FFFFFF"/>
+        </w:rPr>
+        <w:t>func</w:t>
+      </w:r>
+      <w:proofErr w:type="spellEnd"/>
+      <w:r>
+        <w:rPr>
+          <w:rFonts w:ascii="Arial" w:hAnsi="Arial" w:cs="Arial"/>
+          <w:color w:val="202124"/>
+          <w:spacing w:val="2"/>
+          <w:shd w:val="clear" w:color="auto" w:fill="FFFFFF"/>
+        </w:rPr>
+        <w:t>() int {</w:t>
+      </w:r>
+      <w:r>
+        <w:rPr>
+          <w:rFonts w:ascii="Arial" w:hAnsi="Arial" w:cs="Arial"/>
+          <w:color w:val="202124"/>
+          <w:spacing w:val="2"/>
+        </w:rPr>
+        <w:br/>
+      </w:r>
+      <w:r>
+        <w:rPr>
+          <w:rFonts w:ascii="Arial" w:hAnsi="Arial" w:cs="Arial"/>
+          <w:color w:val="202124"/>
+          <w:spacing w:val="2"/>
+          <w:shd w:val="clear" w:color="auto" w:fill="FFFFFF"/>
+        </w:rPr>
+        <w:t>return 473</w:t>
+      </w:r>
+      <w:r>
+        <w:rPr>
+          <w:rFonts w:ascii="Arial" w:hAnsi="Arial" w:cs="Arial"/>
+          <w:color w:val="202124"/>
+          <w:spacing w:val="2"/>
+        </w:rPr>
+        <w:br/>
+      </w:r>
+      <w:r>
+        <w:rPr>
+          <w:rFonts w:ascii="Arial" w:hAnsi="Arial" w:cs="Arial"/>
+          <w:color w:val="202124"/>
+          <w:spacing w:val="2"/>
+          <w:shd w:val="clear" w:color="auto" w:fill="FFFFFF"/>
+        </w:rPr>
+        <w:t>}</w:t>
+      </w:r>
+      <w:r>
+        <w:rPr>
+          <w:rFonts w:ascii="Arial" w:hAnsi="Arial" w:cs="Arial"/>
+          <w:color w:val="202124"/>
+          <w:spacing w:val="2"/>
+        </w:rPr>
+        <w:br/>
+      </w:r>
+      <w:r>
+        <w:rPr>
+          <w:rFonts w:ascii="Arial" w:hAnsi="Arial" w:cs="Arial"/>
+          <w:color w:val="202124"/>
+          <w:spacing w:val="2"/>
+          <w:shd w:val="clear" w:color="auto" w:fill="FFFFFF"/>
+        </w:rPr>
+        <w:t>}</w:t>
+      </w:r>
+      <w:r>
+        <w:rPr>
+          <w:rFonts w:ascii="Arial" w:hAnsi="Arial" w:cs="Arial"/>
+          <w:color w:val="202124"/>
+          <w:spacing w:val="2"/>
+        </w:rPr>
+        <w:br/>
+      </w:r>
+      <w:r>
+        <w:rPr>
+          <w:rFonts w:ascii="Arial" w:hAnsi="Arial" w:cs="Arial"/>
+          <w:color w:val="202124"/>
+          <w:spacing w:val="2"/>
+        </w:rPr>
+        <w:br/>
+      </w:r>
+      <w:r>
+        <w:rPr>
+          <w:rFonts w:ascii="Arial" w:hAnsi="Arial" w:cs="Arial"/>
+          <w:color w:val="202124"/>
+          <w:spacing w:val="2"/>
+          <w:shd w:val="clear" w:color="auto" w:fill="FFFFFF"/>
+        </w:rPr>
+        <w:t>119. Callback</w:t>
+      </w:r>
+      <w:r>
+        <w:rPr>
+          <w:rFonts w:ascii="Arial" w:hAnsi="Arial" w:cs="Arial"/>
+          <w:color w:val="202124"/>
+          <w:spacing w:val="2"/>
+        </w:rPr>
+        <w:br/>
+      </w:r>
+      <w:proofErr w:type="spellStart"/>
+      <w:r>
+        <w:rPr>
+          <w:rFonts w:ascii="Arial" w:hAnsi="Arial" w:cs="Arial"/>
+          <w:color w:val="202124"/>
+          <w:spacing w:val="2"/>
+          <w:shd w:val="clear" w:color="auto" w:fill="FFFFFF"/>
+        </w:rPr>
+        <w:t>func</w:t>
+      </w:r>
+      <w:proofErr w:type="spellEnd"/>
+      <w:r>
+        <w:rPr>
+          <w:rFonts w:ascii="Arial" w:hAnsi="Arial" w:cs="Arial"/>
+          <w:color w:val="202124"/>
+          <w:spacing w:val="2"/>
+          <w:shd w:val="clear" w:color="auto" w:fill="FFFFFF"/>
+        </w:rPr>
+        <w:t xml:space="preserve"> main() {</w:t>
+      </w:r>
+      <w:r>
+        <w:rPr>
+          <w:rFonts w:ascii="Arial" w:hAnsi="Arial" w:cs="Arial"/>
+          <w:color w:val="202124"/>
+          <w:spacing w:val="2"/>
+        </w:rPr>
+        <w:br/>
+      </w:r>
+      <w:r>
+        <w:rPr>
+          <w:rFonts w:ascii="Arial" w:hAnsi="Arial" w:cs="Arial"/>
+          <w:color w:val="202124"/>
+          <w:spacing w:val="2"/>
+          <w:shd w:val="clear" w:color="auto" w:fill="FFFFFF"/>
+        </w:rPr>
+        <w:t>a := incrementor()</w:t>
+      </w:r>
+      <w:r>
+        <w:rPr>
+          <w:rFonts w:ascii="Arial" w:hAnsi="Arial" w:cs="Arial"/>
+          <w:color w:val="202124"/>
+          <w:spacing w:val="2"/>
+        </w:rPr>
+        <w:br/>
+      </w:r>
+      <w:r>
+        <w:rPr>
+          <w:rFonts w:ascii="Arial" w:hAnsi="Arial" w:cs="Arial"/>
+          <w:color w:val="202124"/>
+          <w:spacing w:val="2"/>
+          <w:shd w:val="clear" w:color="auto" w:fill="FFFFFF"/>
+        </w:rPr>
+        <w:t>b := incrementor()</w:t>
+      </w:r>
+      <w:r>
+        <w:rPr>
+          <w:rFonts w:ascii="Arial" w:hAnsi="Arial" w:cs="Arial"/>
+          <w:color w:val="202124"/>
+          <w:spacing w:val="2"/>
+        </w:rPr>
+        <w:br/>
+      </w:r>
+      <w:r>
+        <w:rPr>
+          <w:rFonts w:ascii="Arial" w:hAnsi="Arial" w:cs="Arial"/>
+          <w:color w:val="202124"/>
+          <w:spacing w:val="2"/>
+        </w:rPr>
+        <w:br/>
+      </w:r>
+      <w:proofErr w:type="spellStart"/>
+      <w:r>
+        <w:rPr>
+          <w:rFonts w:ascii="Arial" w:hAnsi="Arial" w:cs="Arial"/>
+          <w:color w:val="202124"/>
+          <w:spacing w:val="2"/>
+          <w:shd w:val="clear" w:color="auto" w:fill="FFFFFF"/>
+        </w:rPr>
+        <w:t>fmt.Println</w:t>
+      </w:r>
+      <w:proofErr w:type="spellEnd"/>
+      <w:r>
+        <w:rPr>
+          <w:rFonts w:ascii="Arial" w:hAnsi="Arial" w:cs="Arial"/>
+          <w:color w:val="202124"/>
+          <w:spacing w:val="2"/>
+          <w:shd w:val="clear" w:color="auto" w:fill="FFFFFF"/>
+        </w:rPr>
+        <w:t>(a())</w:t>
+      </w:r>
+      <w:r>
+        <w:rPr>
+          <w:rFonts w:ascii="Arial" w:hAnsi="Arial" w:cs="Arial"/>
+          <w:color w:val="202124"/>
+          <w:spacing w:val="2"/>
+        </w:rPr>
+        <w:br/>
+      </w:r>
+      <w:proofErr w:type="spellStart"/>
+      <w:r>
+        <w:rPr>
+          <w:rFonts w:ascii="Arial" w:hAnsi="Arial" w:cs="Arial"/>
+          <w:color w:val="202124"/>
+          <w:spacing w:val="2"/>
+          <w:shd w:val="clear" w:color="auto" w:fill="FFFFFF"/>
+        </w:rPr>
+        <w:t>fmt.Println</w:t>
+      </w:r>
+      <w:proofErr w:type="spellEnd"/>
+      <w:r>
+        <w:rPr>
+          <w:rFonts w:ascii="Arial" w:hAnsi="Arial" w:cs="Arial"/>
+          <w:color w:val="202124"/>
+          <w:spacing w:val="2"/>
+          <w:shd w:val="clear" w:color="auto" w:fill="FFFFFF"/>
+        </w:rPr>
+        <w:t>(a())</w:t>
+      </w:r>
+      <w:r>
+        <w:rPr>
+          <w:rFonts w:ascii="Arial" w:hAnsi="Arial" w:cs="Arial"/>
+          <w:color w:val="202124"/>
+          <w:spacing w:val="2"/>
+        </w:rPr>
+        <w:br/>
+      </w:r>
+      <w:proofErr w:type="spellStart"/>
+      <w:r>
+        <w:rPr>
+          <w:rFonts w:ascii="Arial" w:hAnsi="Arial" w:cs="Arial"/>
+          <w:color w:val="202124"/>
+          <w:spacing w:val="2"/>
+          <w:shd w:val="clear" w:color="auto" w:fill="FFFFFF"/>
+        </w:rPr>
+        <w:t>fmt.Println</w:t>
+      </w:r>
+      <w:proofErr w:type="spellEnd"/>
+      <w:r>
+        <w:rPr>
+          <w:rFonts w:ascii="Arial" w:hAnsi="Arial" w:cs="Arial"/>
+          <w:color w:val="202124"/>
+          <w:spacing w:val="2"/>
+          <w:shd w:val="clear" w:color="auto" w:fill="FFFFFF"/>
+        </w:rPr>
+        <w:t>(a())</w:t>
+      </w:r>
+      <w:r>
+        <w:rPr>
+          <w:rFonts w:ascii="Arial" w:hAnsi="Arial" w:cs="Arial"/>
+          <w:color w:val="202124"/>
+          <w:spacing w:val="2"/>
+        </w:rPr>
+        <w:br/>
+      </w:r>
+      <w:proofErr w:type="spellStart"/>
+      <w:r>
+        <w:rPr>
+          <w:rFonts w:ascii="Arial" w:hAnsi="Arial" w:cs="Arial"/>
+          <w:color w:val="202124"/>
+          <w:spacing w:val="2"/>
+          <w:shd w:val="clear" w:color="auto" w:fill="FFFFFF"/>
+        </w:rPr>
+        <w:t>fmt.Println</w:t>
+      </w:r>
+      <w:proofErr w:type="spellEnd"/>
+      <w:r>
+        <w:rPr>
+          <w:rFonts w:ascii="Arial" w:hAnsi="Arial" w:cs="Arial"/>
+          <w:color w:val="202124"/>
+          <w:spacing w:val="2"/>
+          <w:shd w:val="clear" w:color="auto" w:fill="FFFFFF"/>
+        </w:rPr>
+        <w:t>(a())</w:t>
+      </w:r>
+      <w:r>
+        <w:rPr>
+          <w:rFonts w:ascii="Arial" w:hAnsi="Arial" w:cs="Arial"/>
+          <w:color w:val="202124"/>
+          <w:spacing w:val="2"/>
+        </w:rPr>
+        <w:br/>
+      </w:r>
+      <w:r>
+        <w:rPr>
+          <w:rFonts w:ascii="Arial" w:hAnsi="Arial" w:cs="Arial"/>
+          <w:color w:val="202124"/>
+          <w:spacing w:val="2"/>
+        </w:rPr>
+        <w:br/>
+      </w:r>
+      <w:proofErr w:type="spellStart"/>
+      <w:r>
+        <w:rPr>
+          <w:rFonts w:ascii="Arial" w:hAnsi="Arial" w:cs="Arial"/>
+          <w:color w:val="202124"/>
+          <w:spacing w:val="2"/>
+          <w:shd w:val="clear" w:color="auto" w:fill="FFFFFF"/>
+        </w:rPr>
+        <w:t>fmt.Println</w:t>
+      </w:r>
+      <w:proofErr w:type="spellEnd"/>
+      <w:r>
+        <w:rPr>
+          <w:rFonts w:ascii="Arial" w:hAnsi="Arial" w:cs="Arial"/>
+          <w:color w:val="202124"/>
+          <w:spacing w:val="2"/>
+          <w:shd w:val="clear" w:color="auto" w:fill="FFFFFF"/>
+        </w:rPr>
+        <w:t>(b())</w:t>
+      </w:r>
+      <w:r>
+        <w:rPr>
+          <w:rFonts w:ascii="Arial" w:hAnsi="Arial" w:cs="Arial"/>
+          <w:color w:val="202124"/>
+          <w:spacing w:val="2"/>
+        </w:rPr>
+        <w:br/>
+      </w:r>
+      <w:proofErr w:type="spellStart"/>
+      <w:r>
+        <w:rPr>
+          <w:rFonts w:ascii="Arial" w:hAnsi="Arial" w:cs="Arial"/>
+          <w:color w:val="202124"/>
+          <w:spacing w:val="2"/>
+          <w:shd w:val="clear" w:color="auto" w:fill="FFFFFF"/>
+        </w:rPr>
+        <w:t>fmt.Println</w:t>
+      </w:r>
+      <w:proofErr w:type="spellEnd"/>
+      <w:r>
+        <w:rPr>
+          <w:rFonts w:ascii="Arial" w:hAnsi="Arial" w:cs="Arial"/>
+          <w:color w:val="202124"/>
+          <w:spacing w:val="2"/>
+          <w:shd w:val="clear" w:color="auto" w:fill="FFFFFF"/>
+        </w:rPr>
+        <w:t>(b())</w:t>
+      </w:r>
+      <w:r>
+        <w:rPr>
+          <w:rFonts w:ascii="Arial" w:hAnsi="Arial" w:cs="Arial"/>
+          <w:color w:val="202124"/>
+          <w:spacing w:val="2"/>
+        </w:rPr>
+        <w:br/>
+      </w:r>
+      <w:r>
+        <w:rPr>
+          <w:rFonts w:ascii="Arial" w:hAnsi="Arial" w:cs="Arial"/>
+          <w:color w:val="202124"/>
+          <w:spacing w:val="2"/>
+          <w:shd w:val="clear" w:color="auto" w:fill="FFFFFF"/>
+        </w:rPr>
+        <w:t>}</w:t>
+      </w:r>
+      <w:r>
+        <w:rPr>
+          <w:rFonts w:ascii="Arial" w:hAnsi="Arial" w:cs="Arial"/>
+          <w:color w:val="202124"/>
+          <w:spacing w:val="2"/>
+        </w:rPr>
+        <w:br/>
+      </w:r>
+      <w:r>
+        <w:rPr>
+          <w:rFonts w:ascii="Arial" w:hAnsi="Arial" w:cs="Arial"/>
+          <w:color w:val="202124"/>
+          <w:spacing w:val="2"/>
+        </w:rPr>
+        <w:br/>
+      </w:r>
+      <w:proofErr w:type="spellStart"/>
+      <w:r>
+        <w:rPr>
+          <w:rFonts w:ascii="Arial" w:hAnsi="Arial" w:cs="Arial"/>
+          <w:color w:val="202124"/>
+          <w:spacing w:val="2"/>
+          <w:shd w:val="clear" w:color="auto" w:fill="FFFFFF"/>
+        </w:rPr>
+        <w:t>func</w:t>
+      </w:r>
+      <w:proofErr w:type="spellEnd"/>
+      <w:r>
+        <w:rPr>
+          <w:rFonts w:ascii="Arial" w:hAnsi="Arial" w:cs="Arial"/>
+          <w:color w:val="202124"/>
+          <w:spacing w:val="2"/>
+          <w:shd w:val="clear" w:color="auto" w:fill="FFFFFF"/>
+        </w:rPr>
+        <w:t xml:space="preserve"> incrementor() </w:t>
+      </w:r>
+      <w:proofErr w:type="spellStart"/>
+      <w:r>
+        <w:rPr>
+          <w:rFonts w:ascii="Arial" w:hAnsi="Arial" w:cs="Arial"/>
+          <w:color w:val="202124"/>
+          <w:spacing w:val="2"/>
+          <w:shd w:val="clear" w:color="auto" w:fill="FFFFFF"/>
+        </w:rPr>
+        <w:t>func</w:t>
+      </w:r>
+      <w:proofErr w:type="spellEnd"/>
+      <w:r>
+        <w:rPr>
+          <w:rFonts w:ascii="Arial" w:hAnsi="Arial" w:cs="Arial"/>
+          <w:color w:val="202124"/>
+          <w:spacing w:val="2"/>
+          <w:shd w:val="clear" w:color="auto" w:fill="FFFFFF"/>
+        </w:rPr>
+        <w:t>() int {</w:t>
+      </w:r>
+      <w:r>
+        <w:rPr>
+          <w:rFonts w:ascii="Arial" w:hAnsi="Arial" w:cs="Arial"/>
+          <w:color w:val="202124"/>
+          <w:spacing w:val="2"/>
+        </w:rPr>
+        <w:br/>
+      </w:r>
+      <w:r>
+        <w:rPr>
+          <w:rFonts w:ascii="Arial" w:hAnsi="Arial" w:cs="Arial"/>
+          <w:color w:val="202124"/>
+          <w:spacing w:val="2"/>
+          <w:shd w:val="clear" w:color="auto" w:fill="FFFFFF"/>
+        </w:rPr>
+        <w:t>var x int</w:t>
+      </w:r>
+      <w:r>
+        <w:rPr>
+          <w:rFonts w:ascii="Arial" w:hAnsi="Arial" w:cs="Arial"/>
+          <w:color w:val="202124"/>
+          <w:spacing w:val="2"/>
+        </w:rPr>
+        <w:br/>
+      </w:r>
+      <w:r>
+        <w:rPr>
+          <w:rFonts w:ascii="Arial" w:hAnsi="Arial" w:cs="Arial"/>
+          <w:color w:val="202124"/>
+          <w:spacing w:val="2"/>
+          <w:shd w:val="clear" w:color="auto" w:fill="FFFFFF"/>
+        </w:rPr>
+        <w:lastRenderedPageBreak/>
+        <w:t xml:space="preserve">return </w:t>
+      </w:r>
+      <w:proofErr w:type="spellStart"/>
+      <w:r>
+        <w:rPr>
+          <w:rFonts w:ascii="Arial" w:hAnsi="Arial" w:cs="Arial"/>
+          <w:color w:val="202124"/>
+          <w:spacing w:val="2"/>
+          <w:shd w:val="clear" w:color="auto" w:fill="FFFFFF"/>
+        </w:rPr>
+        <w:t>func</w:t>
+      </w:r>
+      <w:proofErr w:type="spellEnd"/>
+      <w:r>
+        <w:rPr>
+          <w:rFonts w:ascii="Arial" w:hAnsi="Arial" w:cs="Arial"/>
+          <w:color w:val="202124"/>
+          <w:spacing w:val="2"/>
+          <w:shd w:val="clear" w:color="auto" w:fill="FFFFFF"/>
+        </w:rPr>
+        <w:t>() int {</w:t>
+      </w:r>
+      <w:r>
+        <w:rPr>
+          <w:rFonts w:ascii="Arial" w:hAnsi="Arial" w:cs="Arial"/>
+          <w:color w:val="202124"/>
+          <w:spacing w:val="2"/>
+        </w:rPr>
+        <w:br/>
+      </w:r>
+      <w:r>
+        <w:rPr>
+          <w:rFonts w:ascii="Arial" w:hAnsi="Arial" w:cs="Arial"/>
+          <w:color w:val="202124"/>
+          <w:spacing w:val="2"/>
+          <w:shd w:val="clear" w:color="auto" w:fill="FFFFFF"/>
+        </w:rPr>
+        <w:t>x++</w:t>
+      </w:r>
+      <w:r>
+        <w:rPr>
+          <w:rFonts w:ascii="Arial" w:hAnsi="Arial" w:cs="Arial"/>
+          <w:color w:val="202124"/>
+          <w:spacing w:val="2"/>
+        </w:rPr>
+        <w:br/>
+      </w:r>
+      <w:r>
+        <w:rPr>
+          <w:rFonts w:ascii="Arial" w:hAnsi="Arial" w:cs="Arial"/>
+          <w:color w:val="202124"/>
+          <w:spacing w:val="2"/>
+          <w:shd w:val="clear" w:color="auto" w:fill="FFFFFF"/>
+        </w:rPr>
+        <w:t>return x</w:t>
+      </w:r>
+      <w:r>
+        <w:rPr>
+          <w:rFonts w:ascii="Arial" w:hAnsi="Arial" w:cs="Arial"/>
+          <w:color w:val="202124"/>
+          <w:spacing w:val="2"/>
+        </w:rPr>
+        <w:br/>
+      </w:r>
+      <w:r>
+        <w:rPr>
+          <w:rFonts w:ascii="Arial" w:hAnsi="Arial" w:cs="Arial"/>
+          <w:color w:val="202124"/>
+          <w:spacing w:val="2"/>
+          <w:shd w:val="clear" w:color="auto" w:fill="FFFFFF"/>
+        </w:rPr>
+        <w:t>}</w:t>
+      </w:r>
+      <w:r>
+        <w:rPr>
+          <w:rFonts w:ascii="Arial" w:hAnsi="Arial" w:cs="Arial"/>
+          <w:color w:val="202124"/>
+          <w:spacing w:val="2"/>
+        </w:rPr>
+        <w:br/>
+      </w:r>
+      <w:r>
+        <w:rPr>
+          <w:rFonts w:ascii="Arial" w:hAnsi="Arial" w:cs="Arial"/>
+          <w:color w:val="202124"/>
+          <w:spacing w:val="2"/>
+          <w:shd w:val="clear" w:color="auto" w:fill="FFFFFF"/>
+        </w:rPr>
+        <w:t>}</w:t>
+      </w:r>
+      <w:r>
+        <w:rPr>
+          <w:rFonts w:ascii="Arial" w:hAnsi="Arial" w:cs="Arial"/>
+          <w:color w:val="202124"/>
+          <w:spacing w:val="2"/>
+        </w:rPr>
+        <w:br/>
+      </w:r>
+      <w:r>
+        <w:rPr>
+          <w:rFonts w:ascii="Arial" w:hAnsi="Arial" w:cs="Arial"/>
+          <w:color w:val="202124"/>
+          <w:spacing w:val="2"/>
+        </w:rPr>
+        <w:br/>
+      </w:r>
+      <w:r>
+        <w:rPr>
+          <w:rFonts w:ascii="Arial" w:hAnsi="Arial" w:cs="Arial"/>
+          <w:color w:val="202124"/>
+          <w:spacing w:val="2"/>
+          <w:shd w:val="clear" w:color="auto" w:fill="FFFFFF"/>
+        </w:rPr>
+        <w:t>120. Recursion</w:t>
+      </w:r>
+      <w:r>
+        <w:rPr>
+          <w:rFonts w:ascii="Arial" w:hAnsi="Arial" w:cs="Arial"/>
+          <w:color w:val="202124"/>
+          <w:spacing w:val="2"/>
+        </w:rPr>
+        <w:br/>
+      </w:r>
+      <w:proofErr w:type="spellStart"/>
+      <w:r>
+        <w:rPr>
+          <w:rFonts w:ascii="Arial" w:hAnsi="Arial" w:cs="Arial"/>
+          <w:color w:val="202124"/>
+          <w:spacing w:val="2"/>
+          <w:shd w:val="clear" w:color="auto" w:fill="FFFFFF"/>
+        </w:rPr>
+        <w:t>Recursion</w:t>
+      </w:r>
+      <w:proofErr w:type="spellEnd"/>
+      <w:r>
+        <w:rPr>
+          <w:rFonts w:ascii="Arial" w:hAnsi="Arial" w:cs="Arial"/>
+          <w:color w:val="202124"/>
+          <w:spacing w:val="2"/>
+          <w:shd w:val="clear" w:color="auto" w:fill="FFFFFF"/>
+        </w:rPr>
+        <w:t xml:space="preserve"> is just like factorial. </w:t>
+      </w:r>
+      <w:proofErr w:type="spellStart"/>
+      <w:r>
+        <w:rPr>
+          <w:rFonts w:ascii="Arial" w:hAnsi="Arial" w:cs="Arial"/>
+          <w:color w:val="202124"/>
+          <w:spacing w:val="2"/>
+          <w:shd w:val="clear" w:color="auto" w:fill="FFFFFF"/>
+        </w:rPr>
+        <w:t>For get</w:t>
+      </w:r>
+      <w:proofErr w:type="spellEnd"/>
+      <w:r>
+        <w:rPr>
+          <w:rFonts w:ascii="Arial" w:hAnsi="Arial" w:cs="Arial"/>
+          <w:color w:val="202124"/>
+          <w:spacing w:val="2"/>
+          <w:shd w:val="clear" w:color="auto" w:fill="FFFFFF"/>
+        </w:rPr>
+        <w:t xml:space="preserve"> factorial some number. we use extra function instead of main. There are two type of way to get factorial number. First function, second loop.</w:t>
+      </w:r>
       <w:bookmarkStart w:id="0" w:name="_GoBack"/>
       <w:bookmarkEnd w:id="0"/>
     </w:p>

</xml_diff>